<commit_message>
week1 work is now complete.
</commit_message>
<xml_diff>
--- a/DFTI Log Book.docx
+++ b/DFTI Log Book.docx
@@ -213,6 +213,11 @@
       </w:r>
       <w:r>
         <w:t xml:space="preserve"> – The HTTP request header is a lot smaller and there is just an error message contained in the HTTP request content.</w:t>
+      </w:r>
+    </w:p>
+    <w:p>
+      <w:r>
+        <w:t>Question 7 – All work is now complete.</w:t>
       </w:r>
       <w:bookmarkStart w:id="0" w:name="_GoBack"/>
       <w:bookmarkEnd w:id="0"/>

</xml_diff>

<commit_message>
Done all work apart from functions in week2.
</commit_message>
<xml_diff>
--- a/DFTI Log Book.docx
+++ b/DFTI Log Book.docx
@@ -219,8 +219,73 @@
       <w:r>
         <w:t>Question 7 – All work is now complete.</w:t>
       </w:r>
+    </w:p>
+    <w:p/>
+    <w:p>
+      <w:r>
+        <w:t>Week 2</w:t>
+      </w:r>
+    </w:p>
+    <w:p>
+      <w:r>
+        <w:t xml:space="preserve">Question 1ii – The file did not work because the artist was sent with the name </w:t>
+      </w:r>
+      <w:proofErr w:type="spellStart"/>
+      <w:r>
+        <w:t>theArtist</w:t>
+      </w:r>
+      <w:proofErr w:type="spellEnd"/>
+      <w:r>
+        <w:t xml:space="preserve"> and we were looking for name.</w:t>
+      </w:r>
+      <w:r>
+        <w:t xml:space="preserve"> </w:t>
+      </w:r>
+      <w:r>
+        <w:t>So</w:t>
+      </w:r>
+      <w:r>
+        <w:t>,</w:t>
+      </w:r>
+      <w:r>
+        <w:t xml:space="preserve"> I changed the input name to name. </w:t>
+      </w:r>
+      <w:r>
+        <w:t xml:space="preserve">The form </w:t>
+      </w:r>
+      <w:r>
+        <w:t xml:space="preserve">also </w:t>
+      </w:r>
+      <w:r>
+        <w:t xml:space="preserve">did not call the </w:t>
+      </w:r>
+      <w:proofErr w:type="spellStart"/>
+      <w:r>
+        <w:t>searchresults.php</w:t>
+      </w:r>
+      <w:proofErr w:type="spellEnd"/>
+      <w:r>
+        <w:t xml:space="preserve"> file as </w:t>
+      </w:r>
+      <w:r>
+        <w:t>the action so, I updated the code to do this.</w:t>
+      </w:r>
+    </w:p>
+    <w:p>
+      <w:r>
+        <w:t xml:space="preserve">Question </w:t>
+      </w:r>
+      <w:r>
+        <w:t>4</w:t>
+      </w:r>
       <w:bookmarkStart w:id="0" w:name="_GoBack"/>
       <w:bookmarkEnd w:id="0"/>
+      <w:r>
+        <w:t xml:space="preserve"> - </w:t>
+      </w:r>
+      <w:r>
+        <w:t xml:space="preserve"> </w:t>
+      </w:r>
     </w:p>
     <w:sectPr>
       <w:pgSz w:w="11906" w:h="16838"/>

</xml_diff>